<commit_message>
changed size of name from 21 to 20 including null byte
</commit_message>
<xml_diff>
--- a/WS06/Workshop-06.docx
+++ b/WS06/Workshop-06.docx
@@ -1,6 +1,6 @@
 
 <file path=word/document.xml><?xml version="1.0" encoding="utf-8"?>
-<w:document xmlns:wpc="http://schemas.microsoft.com/office/word/2010/wordprocessingCanvas" xmlns:cx="http://schemas.microsoft.com/office/drawing/2014/chartex" xmlns:cx1="http://schemas.microsoft.com/office/drawing/2015/9/8/chartex" xmlns:mc="http://schemas.openxmlformats.org/markup-compatibility/2006" xmlns:o="urn:schemas-microsoft-com:office:office" xmlns:r="http://schemas.openxmlformats.org/officeDocument/2006/relationships" xmlns:m="http://schemas.openxmlformats.org/officeDocument/2006/math" xmlns:v="urn:schemas-microsoft-com:vml" xmlns:wp14="http://schemas.microsoft.com/office/word/2010/wordprocessingDrawing" xmlns:wp="http://schemas.openxmlformats.org/drawingml/2006/wordprocessingDrawing" xmlns:w10="urn:schemas-microsoft-com:office:word" xmlns:w="http://schemas.openxmlformats.org/wordprocessingml/2006/main" xmlns:w14="http://schemas.microsoft.com/office/word/2010/wordml" xmlns:w15="http://schemas.microsoft.com/office/word/2012/wordml" xmlns:w16se="http://schemas.microsoft.com/office/word/2015/wordml/symex" xmlns:wpg="http://schemas.microsoft.com/office/word/2010/wordprocessingGroup" xmlns:wpi="http://schemas.microsoft.com/office/word/2010/wordprocessingInk" xmlns:wne="http://schemas.microsoft.com/office/word/2006/wordml" xmlns:wps="http://schemas.microsoft.com/office/word/2010/wordprocessingShape" mc:Ignorable="w14 w15 w16se wp14">
+<w:document xmlns:wpc="http://schemas.microsoft.com/office/word/2010/wordprocessingCanvas" xmlns:mc="http://schemas.openxmlformats.org/markup-compatibility/2006" xmlns:o="urn:schemas-microsoft-com:office:office" xmlns:r="http://schemas.openxmlformats.org/officeDocument/2006/relationships" xmlns:m="http://schemas.openxmlformats.org/officeDocument/2006/math" xmlns:v="urn:schemas-microsoft-com:vml" xmlns:wp14="http://schemas.microsoft.com/office/word/2010/wordprocessingDrawing" xmlns:wp="http://schemas.openxmlformats.org/drawingml/2006/wordprocessingDrawing" xmlns:w10="urn:schemas-microsoft-com:office:word" xmlns:w="http://schemas.openxmlformats.org/wordprocessingml/2006/main" xmlns:w14="http://schemas.microsoft.com/office/word/2010/wordml" xmlns:w15="http://schemas.microsoft.com/office/word/2012/wordml" xmlns:wpg="http://schemas.microsoft.com/office/word/2010/wordprocessingGroup" xmlns:wpi="http://schemas.microsoft.com/office/word/2010/wordprocessingInk" xmlns:wne="http://schemas.microsoft.com/office/word/2006/wordml" xmlns:wps="http://schemas.microsoft.com/office/word/2010/wordprocessingShape" mc:Ignorable="w14 w15 wp14">
   <w:body>
     <w:p>
       <w:pPr>
@@ -858,19 +858,7 @@
           <w:sz w:val="24"/>
           <w:szCs w:val="24"/>
         </w:rPr>
-        <w:t>si</w:t>
-      </w:r>
-      <w:bookmarkStart w:id="0" w:name="_GoBack"/>
-      <w:bookmarkEnd w:id="0"/>
-      <w:r>
-        <w:rPr>
-          <w:rFonts w:ascii="Consolas" w:hAnsi="Consolas" w:cs="Consolas"/>
-          <w:noProof/>
-          <w:color w:val="000000"/>
-          <w:sz w:val="24"/>
-          <w:szCs w:val="24"/>
-        </w:rPr>
-        <w:t>ct</w:t>
+        <w:t>sict</w:t>
       </w:r>
       <w:r>
         <w:rPr>
@@ -1030,8 +1018,13 @@
         <w:t xml:space="preserve"> of size </w:t>
       </w:r>
       <w:r>
-        <w:t>21</w:t>
-      </w:r>
+        <w:t>2</w:t>
+      </w:r>
+      <w:r>
+        <w:t>0</w:t>
+      </w:r>
+      <w:bookmarkStart w:id="0" w:name="_GoBack"/>
+      <w:bookmarkEnd w:id="0"/>
       <w:r>
         <w:t xml:space="preserve"> (including </w:t>
       </w:r>
@@ -9925,18 +9918,27 @@
           <w:sz w:val="24"/>
           <w:szCs w:val="24"/>
         </w:rPr>
-        <w:t>Contact</w:t>
+        <w:t>Contact.h</w:t>
+      </w:r>
+      <w:r>
+        <w:rPr>
+          <w:rFonts w:eastAsia="Times New Roman" w:cstheme="minorHAnsi"/>
+          <w:bCs/>
+          <w:color w:val="000000"/>
+          <w:sz w:val="28"/>
+          <w:szCs w:val="28"/>
+        </w:rPr>
+        <w:t xml:space="preserve">, </w:t>
       </w:r>
       <w:r>
         <w:rPr>
           <w:rFonts w:ascii="Consolas" w:eastAsia="Times New Roman" w:hAnsi="Consolas" w:cs="Consolas"/>
           <w:bCs/>
-          <w:noProof/>
           <w:color w:val="808080" w:themeColor="background1" w:themeShade="80"/>
           <w:sz w:val="24"/>
           <w:szCs w:val="24"/>
         </w:rPr>
-        <w:t>.h</w:t>
+        <w:t>Contact.cpp</w:t>
       </w:r>
       <w:r>
         <w:rPr>
@@ -9946,67 +9948,17 @@
           <w:sz w:val="28"/>
           <w:szCs w:val="28"/>
         </w:rPr>
-        <w:t xml:space="preserve">, </w:t>
-      </w:r>
-      <w:r>
-        <w:rPr>
-          <w:rFonts w:ascii="Consolas" w:eastAsia="Times New Roman" w:hAnsi="Consolas" w:cs="Consolas"/>
-          <w:bCs/>
+        <w:t xml:space="preserve"> and </w:t>
+      </w:r>
+      <w:r>
+        <w:rPr>
+          <w:rFonts w:ascii="Consolas" w:hAnsi="Consolas" w:cs="Consolas"/>
+          <w:noProof/>
           <w:color w:val="808080" w:themeColor="background1" w:themeShade="80"/>
           <w:sz w:val="24"/>
           <w:szCs w:val="24"/>
         </w:rPr>
-        <w:t>Contact</w:t>
-      </w:r>
-      <w:r>
-        <w:rPr>
-          <w:rFonts w:ascii="Consolas" w:eastAsia="Times New Roman" w:hAnsi="Consolas" w:cs="Consolas"/>
-          <w:bCs/>
-          <w:color w:val="808080" w:themeColor="background1" w:themeShade="80"/>
-          <w:sz w:val="24"/>
-          <w:szCs w:val="24"/>
-        </w:rPr>
-        <w:t>.cpp</w:t>
-      </w:r>
-      <w:r>
-        <w:rPr>
-          <w:rFonts w:eastAsia="Times New Roman" w:cstheme="minorHAnsi"/>
-          <w:bCs/>
-          <w:color w:val="000000"/>
-          <w:sz w:val="28"/>
-          <w:szCs w:val="28"/>
-        </w:rPr>
-        <w:t xml:space="preserve"> and </w:t>
-      </w:r>
-      <w:r>
-        <w:rPr>
-          <w:rFonts w:ascii="Consolas" w:hAnsi="Consolas" w:cs="Consolas"/>
-          <w:noProof/>
-          <w:color w:val="808080" w:themeColor="background1" w:themeShade="80"/>
-          <w:sz w:val="24"/>
-          <w:szCs w:val="24"/>
-        </w:rPr>
-        <w:t>w</w:t>
-      </w:r>
-      <w:r>
-        <w:rPr>
-          <w:rFonts w:ascii="Consolas" w:hAnsi="Consolas" w:cs="Consolas"/>
-          <w:noProof/>
-          <w:color w:val="808080" w:themeColor="background1" w:themeShade="80"/>
-          <w:sz w:val="24"/>
-          <w:szCs w:val="24"/>
-        </w:rPr>
-        <w:t>6</w:t>
-      </w:r>
-      <w:r>
-        <w:rPr>
-          <w:rFonts w:ascii="Consolas" w:hAnsi="Consolas" w:cs="Consolas"/>
-          <w:noProof/>
-          <w:color w:val="808080" w:themeColor="background1" w:themeShade="80"/>
-          <w:sz w:val="24"/>
-          <w:szCs w:val="24"/>
-        </w:rPr>
-        <w:t>_at_home</w:t>
+        <w:t>w6_at_home</w:t>
       </w:r>
       <w:r>
         <w:rPr>
@@ -10288,7 +10240,7 @@
 </file>
 
 <file path=word/endnotes.xml><?xml version="1.0" encoding="utf-8"?>
-<w:endnotes xmlns:wpc="http://schemas.microsoft.com/office/word/2010/wordprocessingCanvas" xmlns:cx="http://schemas.microsoft.com/office/drawing/2014/chartex" xmlns:cx1="http://schemas.microsoft.com/office/drawing/2015/9/8/chartex" xmlns:mc="http://schemas.openxmlformats.org/markup-compatibility/2006" xmlns:o="urn:schemas-microsoft-com:office:office" xmlns:r="http://schemas.openxmlformats.org/officeDocument/2006/relationships" xmlns:m="http://schemas.openxmlformats.org/officeDocument/2006/math" xmlns:v="urn:schemas-microsoft-com:vml" xmlns:wp14="http://schemas.microsoft.com/office/word/2010/wordprocessingDrawing" xmlns:wp="http://schemas.openxmlformats.org/drawingml/2006/wordprocessingDrawing" xmlns:w10="urn:schemas-microsoft-com:office:word" xmlns:w="http://schemas.openxmlformats.org/wordprocessingml/2006/main" xmlns:w14="http://schemas.microsoft.com/office/word/2010/wordml" xmlns:w15="http://schemas.microsoft.com/office/word/2012/wordml" xmlns:w16se="http://schemas.microsoft.com/office/word/2015/wordml/symex" xmlns:wpg="http://schemas.microsoft.com/office/word/2010/wordprocessingGroup" xmlns:wpi="http://schemas.microsoft.com/office/word/2010/wordprocessingInk" xmlns:wne="http://schemas.microsoft.com/office/word/2006/wordml" xmlns:wps="http://schemas.microsoft.com/office/word/2010/wordprocessingShape" mc:Ignorable="w14 w15 w16se wp14">
+<w:endnotes xmlns:wpc="http://schemas.microsoft.com/office/word/2010/wordprocessingCanvas" xmlns:mc="http://schemas.openxmlformats.org/markup-compatibility/2006" xmlns:o="urn:schemas-microsoft-com:office:office" xmlns:r="http://schemas.openxmlformats.org/officeDocument/2006/relationships" xmlns:m="http://schemas.openxmlformats.org/officeDocument/2006/math" xmlns:v="urn:schemas-microsoft-com:vml" xmlns:wp14="http://schemas.microsoft.com/office/word/2010/wordprocessingDrawing" xmlns:wp="http://schemas.openxmlformats.org/drawingml/2006/wordprocessingDrawing" xmlns:w10="urn:schemas-microsoft-com:office:word" xmlns:w="http://schemas.openxmlformats.org/wordprocessingml/2006/main" xmlns:w14="http://schemas.microsoft.com/office/word/2010/wordml" xmlns:w15="http://schemas.microsoft.com/office/word/2012/wordml" xmlns:wpg="http://schemas.microsoft.com/office/word/2010/wordprocessingGroup" xmlns:wpi="http://schemas.microsoft.com/office/word/2010/wordprocessingInk" xmlns:wne="http://schemas.microsoft.com/office/word/2006/wordml" xmlns:wps="http://schemas.microsoft.com/office/word/2010/wordprocessingShape" mc:Ignorable="w14 w15 wp14">
   <w:endnote w:type="separator" w:id="-1">
     <w:p>
       <w:pPr>
@@ -10313,7 +10265,7 @@
 </file>
 
 <file path=word/footnotes.xml><?xml version="1.0" encoding="utf-8"?>
-<w:footnotes xmlns:wpc="http://schemas.microsoft.com/office/word/2010/wordprocessingCanvas" xmlns:cx="http://schemas.microsoft.com/office/drawing/2014/chartex" xmlns:cx1="http://schemas.microsoft.com/office/drawing/2015/9/8/chartex" xmlns:mc="http://schemas.openxmlformats.org/markup-compatibility/2006" xmlns:o="urn:schemas-microsoft-com:office:office" xmlns:r="http://schemas.openxmlformats.org/officeDocument/2006/relationships" xmlns:m="http://schemas.openxmlformats.org/officeDocument/2006/math" xmlns:v="urn:schemas-microsoft-com:vml" xmlns:wp14="http://schemas.microsoft.com/office/word/2010/wordprocessingDrawing" xmlns:wp="http://schemas.openxmlformats.org/drawingml/2006/wordprocessingDrawing" xmlns:w10="urn:schemas-microsoft-com:office:word" xmlns:w="http://schemas.openxmlformats.org/wordprocessingml/2006/main" xmlns:w14="http://schemas.microsoft.com/office/word/2010/wordml" xmlns:w15="http://schemas.microsoft.com/office/word/2012/wordml" xmlns:w16se="http://schemas.microsoft.com/office/word/2015/wordml/symex" xmlns:wpg="http://schemas.microsoft.com/office/word/2010/wordprocessingGroup" xmlns:wpi="http://schemas.microsoft.com/office/word/2010/wordprocessingInk" xmlns:wne="http://schemas.microsoft.com/office/word/2006/wordml" xmlns:wps="http://schemas.microsoft.com/office/word/2010/wordprocessingShape" mc:Ignorable="w14 w15 w16se wp14">
+<w:footnotes xmlns:wpc="http://schemas.microsoft.com/office/word/2010/wordprocessingCanvas" xmlns:mc="http://schemas.openxmlformats.org/markup-compatibility/2006" xmlns:o="urn:schemas-microsoft-com:office:office" xmlns:r="http://schemas.openxmlformats.org/officeDocument/2006/relationships" xmlns:m="http://schemas.openxmlformats.org/officeDocument/2006/math" xmlns:v="urn:schemas-microsoft-com:vml" xmlns:wp14="http://schemas.microsoft.com/office/word/2010/wordprocessingDrawing" xmlns:wp="http://schemas.openxmlformats.org/drawingml/2006/wordprocessingDrawing" xmlns:w10="urn:schemas-microsoft-com:office:word" xmlns:w="http://schemas.openxmlformats.org/wordprocessingml/2006/main" xmlns:w14="http://schemas.microsoft.com/office/word/2010/wordml" xmlns:w15="http://schemas.microsoft.com/office/word/2012/wordml" xmlns:wpg="http://schemas.microsoft.com/office/word/2010/wordprocessingGroup" xmlns:wpi="http://schemas.microsoft.com/office/word/2010/wordprocessingInk" xmlns:wne="http://schemas.microsoft.com/office/word/2006/wordml" xmlns:wps="http://schemas.microsoft.com/office/word/2010/wordprocessingShape" mc:Ignorable="w14 w15 wp14">
   <w:footnote w:type="separator" w:id="-1">
     <w:p>
       <w:pPr>
@@ -10338,7 +10290,7 @@
 </file>
 
 <file path=word/numbering.xml><?xml version="1.0" encoding="utf-8"?>
-<w:numbering xmlns:wpc="http://schemas.microsoft.com/office/word/2010/wordprocessingCanvas" xmlns:cx="http://schemas.microsoft.com/office/drawing/2014/chartex" xmlns:cx1="http://schemas.microsoft.com/office/drawing/2015/9/8/chartex" xmlns:mc="http://schemas.openxmlformats.org/markup-compatibility/2006" xmlns:o="urn:schemas-microsoft-com:office:office" xmlns:r="http://schemas.openxmlformats.org/officeDocument/2006/relationships" xmlns:m="http://schemas.openxmlformats.org/officeDocument/2006/math" xmlns:v="urn:schemas-microsoft-com:vml" xmlns:wp14="http://schemas.microsoft.com/office/word/2010/wordprocessingDrawing" xmlns:wp="http://schemas.openxmlformats.org/drawingml/2006/wordprocessingDrawing" xmlns:w10="urn:schemas-microsoft-com:office:word" xmlns:w="http://schemas.openxmlformats.org/wordprocessingml/2006/main" xmlns:w14="http://schemas.microsoft.com/office/word/2010/wordml" xmlns:w15="http://schemas.microsoft.com/office/word/2012/wordml" xmlns:w16se="http://schemas.microsoft.com/office/word/2015/wordml/symex" xmlns:wpg="http://schemas.microsoft.com/office/word/2010/wordprocessingGroup" xmlns:wpi="http://schemas.microsoft.com/office/word/2010/wordprocessingInk" xmlns:wne="http://schemas.microsoft.com/office/word/2006/wordml" xmlns:wps="http://schemas.microsoft.com/office/word/2010/wordprocessingShape" mc:Ignorable="w14 w15 w16se wp14">
+<w:numbering xmlns:wpc="http://schemas.microsoft.com/office/word/2010/wordprocessingCanvas" xmlns:mc="http://schemas.openxmlformats.org/markup-compatibility/2006" xmlns:o="urn:schemas-microsoft-com:office:office" xmlns:r="http://schemas.openxmlformats.org/officeDocument/2006/relationships" xmlns:m="http://schemas.openxmlformats.org/officeDocument/2006/math" xmlns:v="urn:schemas-microsoft-com:vml" xmlns:wp14="http://schemas.microsoft.com/office/word/2010/wordprocessingDrawing" xmlns:wp="http://schemas.openxmlformats.org/drawingml/2006/wordprocessingDrawing" xmlns:w10="urn:schemas-microsoft-com:office:word" xmlns:w="http://schemas.openxmlformats.org/wordprocessingml/2006/main" xmlns:w14="http://schemas.microsoft.com/office/word/2010/wordml" xmlns:w15="http://schemas.microsoft.com/office/word/2012/wordml" xmlns:wpg="http://schemas.microsoft.com/office/word/2010/wordprocessingGroup" xmlns:wpi="http://schemas.microsoft.com/office/word/2010/wordprocessingInk" xmlns:wne="http://schemas.microsoft.com/office/word/2006/wordml" xmlns:wps="http://schemas.microsoft.com/office/word/2010/wordprocessingShape" mc:Ignorable="w14 w15 wp14">
   <w:abstractNum w:abstractNumId="0" w15:restartNumberingAfterBreak="0">
     <w:nsid w:val="00000003"/>
     <w:multiLevelType w:val="multilevel"/>
@@ -14445,7 +14397,7 @@
 </file>
 
 <file path=word/styles.xml><?xml version="1.0" encoding="utf-8"?>
-<w:styles xmlns:mc="http://schemas.openxmlformats.org/markup-compatibility/2006" xmlns:r="http://schemas.openxmlformats.org/officeDocument/2006/relationships" xmlns:w="http://schemas.openxmlformats.org/wordprocessingml/2006/main" xmlns:w14="http://schemas.microsoft.com/office/word/2010/wordml" xmlns:w15="http://schemas.microsoft.com/office/word/2012/wordml" xmlns:w16se="http://schemas.microsoft.com/office/word/2015/wordml/symex" mc:Ignorable="w14 w15 w16se">
+<w:styles xmlns:mc="http://schemas.openxmlformats.org/markup-compatibility/2006" xmlns:r="http://schemas.openxmlformats.org/officeDocument/2006/relationships" xmlns:w="http://schemas.openxmlformats.org/wordprocessingml/2006/main" xmlns:w14="http://schemas.microsoft.com/office/word/2010/wordml" xmlns:w15="http://schemas.microsoft.com/office/word/2012/wordml" mc:Ignorable="w14 w15">
   <w:docDefaults>
     <w:rPrDefault>
       <w:rPr>
@@ -15660,7 +15612,7 @@
 </file>
 
 <file path=customXml/itemProps1.xml><?xml version="1.0" encoding="utf-8"?>
-<ds:datastoreItem xmlns:ds="http://schemas.openxmlformats.org/officeDocument/2006/customXml" ds:itemID="{DF89610C-A3C3-456D-8E14-66318C915165}">
+<ds:datastoreItem xmlns:ds="http://schemas.openxmlformats.org/officeDocument/2006/customXml" ds:itemID="{057EA063-B3C2-4C38-B099-B342006D0B46}">
   <ds:schemaRefs>
     <ds:schemaRef ds:uri="http://schemas.openxmlformats.org/officeDocument/2006/bibliography"/>
   </ds:schemaRefs>

</xml_diff>